<commit_message>
Data exploration, RDA analysis, CCA analysis, regression analysis, etc.
</commit_message>
<xml_diff>
--- a/Data/Metadata/Eynon_Memo_P100 7219.docx
+++ b/Data/Metadata/Eynon_Memo_P100 7219.docx
@@ -1,6 +1,6 @@
 
 <file path=word/document.xml><?xml version="1.0" encoding="utf-8"?>
-<w:document xmlns:wpc="http://schemas.microsoft.com/office/word/2010/wordprocessingCanvas" xmlns:cx="http://schemas.microsoft.com/office/drawing/2014/chartex" xmlns:cx1="http://schemas.microsoft.com/office/drawing/2015/9/8/chartex" xmlns:cx2="http://schemas.microsoft.com/office/drawing/2015/10/21/chartex" xmlns:cx3="http://schemas.microsoft.com/office/drawing/2016/5/9/chartex" xmlns:cx4="http://schemas.microsoft.com/office/drawing/2016/5/10/chartex" xmlns:cx5="http://schemas.microsoft.com/office/drawing/2016/5/11/chartex" xmlns:cx6="http://schemas.microsoft.com/office/drawing/2016/5/12/chartex" xmlns:cx7="http://schemas.microsoft.com/office/drawing/2016/5/13/chartex" xmlns:cx8="http://schemas.microsoft.com/office/drawing/2016/5/14/chartex" xmlns:mc="http://schemas.openxmlformats.org/markup-compatibility/2006" xmlns:aink="http://schemas.microsoft.com/office/drawing/2016/ink" xmlns:am3d="http://schemas.microsoft.com/office/drawing/2017/model3d" xmlns:o="urn:schemas-microsoft-com:office:office" xmlns:r="http://schemas.openxmlformats.org/officeDocument/2006/relationships" xmlns:m="http://schemas.openxmlformats.org/officeDocument/2006/math" xmlns:v="urn:schemas-microsoft-com:vml" xmlns:wp14="http://schemas.microsoft.com/office/word/2010/wordprocessingDrawing" xmlns:wp="http://schemas.openxmlformats.org/drawingml/2006/wordprocessingDrawing" xmlns:w10="urn:schemas-microsoft-com:office:word" xmlns:w="http://schemas.openxmlformats.org/wordprocessingml/2006/main" xmlns:w14="http://schemas.microsoft.com/office/word/2010/wordml" xmlns:w15="http://schemas.microsoft.com/office/word/2012/wordml" xmlns:w16cid="http://schemas.microsoft.com/office/word/2016/wordml/cid" xmlns:w16se="http://schemas.microsoft.com/office/word/2015/wordml/symex" xmlns:wpg="http://schemas.microsoft.com/office/word/2010/wordprocessingGroup" xmlns:wpi="http://schemas.microsoft.com/office/word/2010/wordprocessingInk" xmlns:wne="http://schemas.microsoft.com/office/word/2006/wordml" xmlns:wps="http://schemas.microsoft.com/office/word/2010/wordprocessingShape" mc:Ignorable="w14 w15 w16se w16cid wp14">
+<w:document xmlns:wpc="http://schemas.microsoft.com/office/word/2010/wordprocessingCanvas" xmlns:cx="http://schemas.microsoft.com/office/drawing/2014/chartex" xmlns:cx1="http://schemas.microsoft.com/office/drawing/2015/9/8/chartex" xmlns:cx2="http://schemas.microsoft.com/office/drawing/2015/10/21/chartex" xmlns:cx3="http://schemas.microsoft.com/office/drawing/2016/5/9/chartex" xmlns:cx4="http://schemas.microsoft.com/office/drawing/2016/5/10/chartex" xmlns:cx5="http://schemas.microsoft.com/office/drawing/2016/5/11/chartex" xmlns:cx6="http://schemas.microsoft.com/office/drawing/2016/5/12/chartex" xmlns:cx7="http://schemas.microsoft.com/office/drawing/2016/5/13/chartex" xmlns:cx8="http://schemas.microsoft.com/office/drawing/2016/5/14/chartex" xmlns:mc="http://schemas.openxmlformats.org/markup-compatibility/2006" xmlns:aink="http://schemas.microsoft.com/office/drawing/2016/ink" xmlns:am3d="http://schemas.microsoft.com/office/drawing/2017/model3d" xmlns:o="urn:schemas-microsoft-com:office:office" xmlns:r="http://schemas.openxmlformats.org/officeDocument/2006/relationships" xmlns:m="http://schemas.openxmlformats.org/officeDocument/2006/math" xmlns:v="urn:schemas-microsoft-com:vml" xmlns:wp14="http://schemas.microsoft.com/office/word/2010/wordprocessingDrawing" xmlns:wp="http://schemas.openxmlformats.org/drawingml/2006/wordprocessingDrawing" xmlns:w10="urn:schemas-microsoft-com:office:word" xmlns:w="http://schemas.openxmlformats.org/wordprocessingml/2006/main" xmlns:w14="http://schemas.microsoft.com/office/word/2010/wordml" xmlns:w15="http://schemas.microsoft.com/office/word/2012/wordml" xmlns:w16cex="http://schemas.microsoft.com/office/word/2018/wordml/cex" xmlns:w16cid="http://schemas.microsoft.com/office/word/2016/wordml/cid" xmlns:w16="http://schemas.microsoft.com/office/word/2018/wordml" xmlns:w16se="http://schemas.microsoft.com/office/word/2015/wordml/symex" xmlns:wpg="http://schemas.microsoft.com/office/word/2010/wordprocessingGroup" xmlns:wpi="http://schemas.microsoft.com/office/word/2010/wordprocessingInk" xmlns:wne="http://schemas.microsoft.com/office/word/2006/wordml" xmlns:wps="http://schemas.microsoft.com/office/word/2010/wordprocessingShape" mc:Ignorable="w14 w15 w16se w16cid w16 w16cex wp14">
   <w:body>
     <w:p>
       <w:pPr>
@@ -19,13 +19,8 @@
     </w:p>
     <w:p>
       <w:r>
-        <w:t xml:space="preserve">To: Jack </w:t>
-      </w:r>
-      <w:proofErr w:type="spellStart"/>
-      <w:r>
-        <w:t>Eynon</w:t>
-      </w:r>
-      <w:proofErr w:type="spellEnd"/>
+        <w:t>To: Jack Eynon</w:t>
+      </w:r>
     </w:p>
     <w:p>
       <w:r>
@@ -5911,7 +5906,54 @@
     </w:p>
     <w:p>
       <w:r>
+        <w:lastRenderedPageBreak/>
         <w:t xml:space="preserve">Figure 1. Program 100 river herring and striped bass seine stations, April 2020. </w:t>
+      </w:r>
+      <w:r>
+        <w:rPr>
+          <w:noProof/>
+        </w:rPr>
+        <w:drawing>
+          <wp:inline distT="0" distB="0" distL="0" distR="0" wp14:anchorId="1E85ABF0" wp14:editId="70D7C9B4">
+            <wp:extent cx="5867400" cy="5473700"/>
+            <wp:effectExtent l="0" t="0" r="0" b="0"/>
+            <wp:docPr id="3" name="Picture 3" descr="A close up of a map&#10;&#10;Description automatically generated"/>
+            <wp:cNvGraphicFramePr>
+              <a:graphicFrameLocks xmlns:a="http://schemas.openxmlformats.org/drawingml/2006/main" noChangeAspect="1"/>
+            </wp:cNvGraphicFramePr>
+            <a:graphic xmlns:a="http://schemas.openxmlformats.org/drawingml/2006/main">
+              <a:graphicData uri="http://schemas.openxmlformats.org/drawingml/2006/picture">
+                <pic:pic xmlns:pic="http://schemas.openxmlformats.org/drawingml/2006/picture">
+                  <pic:nvPicPr>
+                    <pic:cNvPr id="3" name="Screen Shot 2020-06-26 at 3.29.13 PM.png"/>
+                    <pic:cNvPicPr/>
+                  </pic:nvPicPr>
+                  <pic:blipFill>
+                    <a:blip r:embed="rId9">
+                      <a:extLst>
+                        <a:ext uri="{28A0092B-C50C-407E-A947-70E740481C1C}">
+                          <a14:useLocalDpi xmlns:a14="http://schemas.microsoft.com/office/drawing/2010/main" val="0"/>
+                        </a:ext>
+                      </a:extLst>
+                    </a:blip>
+                    <a:stretch>
+                      <a:fillRect/>
+                    </a:stretch>
+                  </pic:blipFill>
+                  <pic:spPr>
+                    <a:xfrm>
+                      <a:off x="0" y="0"/>
+                      <a:ext cx="5867400" cy="5473700"/>
+                    </a:xfrm>
+                    <a:prstGeom prst="rect">
+                      <a:avLst/>
+                    </a:prstGeom>
+                  </pic:spPr>
+                </pic:pic>
+              </a:graphicData>
+            </a:graphic>
+          </wp:inline>
+        </w:drawing>
       </w:r>
     </w:p>
     <w:sectPr>
@@ -5925,7 +5967,7 @@
 </file>
 
 <file path=word/styles.xml><?xml version="1.0" encoding="utf-8"?>
-<w:styles xmlns:mc="http://schemas.openxmlformats.org/markup-compatibility/2006" xmlns:r="http://schemas.openxmlformats.org/officeDocument/2006/relationships" xmlns:w="http://schemas.openxmlformats.org/wordprocessingml/2006/main" xmlns:w14="http://schemas.microsoft.com/office/word/2010/wordml" xmlns:w15="http://schemas.microsoft.com/office/word/2012/wordml" xmlns:w16cid="http://schemas.microsoft.com/office/word/2016/wordml/cid" xmlns:w16se="http://schemas.microsoft.com/office/word/2015/wordml/symex" mc:Ignorable="w14 w15 w16se w16cid">
+<w:styles xmlns:mc="http://schemas.openxmlformats.org/markup-compatibility/2006" xmlns:r="http://schemas.openxmlformats.org/officeDocument/2006/relationships" xmlns:w="http://schemas.openxmlformats.org/wordprocessingml/2006/main" xmlns:w14="http://schemas.microsoft.com/office/word/2010/wordml" xmlns:w15="http://schemas.microsoft.com/office/word/2012/wordml" xmlns:w16cex="http://schemas.microsoft.com/office/word/2018/wordml/cex" xmlns:w16cid="http://schemas.microsoft.com/office/word/2016/wordml/cid" xmlns:w16="http://schemas.microsoft.com/office/word/2018/wordml" xmlns:w16se="http://schemas.microsoft.com/office/word/2015/wordml/symex" mc:Ignorable="w14 w15 w16se w16cid w16 w16cex">
   <w:docDefaults>
     <w:rPrDefault>
       <w:rPr>
@@ -6472,6 +6514,36 @@
       <w:shd w:val="clear" w:color="auto" w:fill="E1DFDD"/>
     </w:rPr>
   </w:style>
+  <w:style w:type="paragraph" w:styleId="BalloonText">
+    <w:name w:val="Balloon Text"/>
+    <w:basedOn w:val="Normal"/>
+    <w:link w:val="BalloonTextChar"/>
+    <w:uiPriority w:val="99"/>
+    <w:semiHidden/>
+    <w:unhideWhenUsed/>
+    <w:rsid w:val="00A768AB"/>
+    <w:pPr>
+      <w:spacing w:after="0" w:line="240" w:lineRule="auto"/>
+    </w:pPr>
+    <w:rPr>
+      <w:rFonts w:ascii="Times New Roman" w:hAnsi="Times New Roman" w:cs="Times New Roman"/>
+      <w:sz w:val="18"/>
+      <w:szCs w:val="18"/>
+    </w:rPr>
+  </w:style>
+  <w:style w:type="character" w:customStyle="1" w:styleId="BalloonTextChar">
+    <w:name w:val="Balloon Text Char"/>
+    <w:basedOn w:val="DefaultParagraphFont"/>
+    <w:link w:val="BalloonText"/>
+    <w:uiPriority w:val="99"/>
+    <w:semiHidden/>
+    <w:rsid w:val="00A768AB"/>
+    <w:rPr>
+      <w:rFonts w:ascii="Times New Roman" w:hAnsi="Times New Roman" w:cs="Times New Roman"/>
+      <w:sz w:val="18"/>
+      <w:szCs w:val="18"/>
+    </w:rPr>
+  </w:style>
 </w:styles>
 </file>
 
@@ -6737,21 +6809,21 @@
 </file>
 
 <file path=customXml/item1.xml><?xml version="1.0" encoding="utf-8"?>
+<?mso-contentType ?>
+<FormTemplates xmlns="http://schemas.microsoft.com/sharepoint/v3/contenttype/forms">
+  <Display>DocumentLibraryForm</Display>
+  <Edit>DocumentLibraryForm</Edit>
+  <New>DocumentLibraryForm</New>
+</FormTemplates>
+</file>
+
+<file path=customXml/item2.xml><?xml version="1.0" encoding="utf-8"?>
 <p:properties xmlns:p="http://schemas.microsoft.com/office/2006/metadata/properties" xmlns:xsi="http://www.w3.org/2001/XMLSchema-instance" xmlns:pc="http://schemas.microsoft.com/office/infopath/2007/PartnerControls">
   <documentManagement>
     <_ip_UnifiedCompliancePolicyUIAction xmlns="http://schemas.microsoft.com/sharepoint/v3" xsi:nil="true"/>
     <_ip_UnifiedCompliancePolicyProperties xmlns="http://schemas.microsoft.com/sharepoint/v3" xsi:nil="true"/>
   </documentManagement>
 </p:properties>
-</file>
-
-<file path=customXml/item2.xml><?xml version="1.0" encoding="utf-8"?>
-<?mso-contentType ?>
-<FormTemplates xmlns="http://schemas.microsoft.com/sharepoint/v3/contenttype/forms">
-  <Display>DocumentLibraryForm</Display>
-  <Edit>DocumentLibraryForm</Edit>
-  <New>DocumentLibraryForm</New>
-</FormTemplates>
 </file>
 
 <file path=customXml/item3.xml><?xml version="1.0" encoding="utf-8"?>
@@ -6995,19 +7067,19 @@
 </file>
 
 <file path=customXml/itemProps1.xml><?xml version="1.0" encoding="utf-8"?>
+<ds:datastoreItem xmlns:ds="http://schemas.openxmlformats.org/officeDocument/2006/customXml" ds:itemID="{C8302D05-0EB1-4BC3-A16D-A2AB64BDCAB8}">
+  <ds:schemaRefs>
+    <ds:schemaRef ds:uri="http://schemas.microsoft.com/sharepoint/v3/contenttype/forms"/>
+  </ds:schemaRefs>
+</ds:datastoreItem>
+</file>
+
+<file path=customXml/itemProps2.xml><?xml version="1.0" encoding="utf-8"?>
 <ds:datastoreItem xmlns:ds="http://schemas.openxmlformats.org/officeDocument/2006/customXml" ds:itemID="{3311C7A1-8237-4DF7-98D1-538697789C69}">
   <ds:schemaRefs>
     <ds:schemaRef ds:uri="http://schemas.microsoft.com/office/2006/metadata/properties"/>
     <ds:schemaRef ds:uri="http://schemas.microsoft.com/office/infopath/2007/PartnerControls"/>
     <ds:schemaRef ds:uri="http://schemas.microsoft.com/sharepoint/v3"/>
-  </ds:schemaRefs>
-</ds:datastoreItem>
-</file>
-
-<file path=customXml/itemProps2.xml><?xml version="1.0" encoding="utf-8"?>
-<ds:datastoreItem xmlns:ds="http://schemas.openxmlformats.org/officeDocument/2006/customXml" ds:itemID="{C8302D05-0EB1-4BC3-A16D-A2AB64BDCAB8}">
-  <ds:schemaRefs>
-    <ds:schemaRef ds:uri="http://schemas.microsoft.com/sharepoint/v3/contenttype/forms"/>
   </ds:schemaRefs>
 </ds:datastoreItem>
 </file>

</xml_diff>